<commit_message>
dont know what i changed, but pushing JIC
</commit_message>
<xml_diff>
--- a/Report/SC2002_SCED_Group4_Report.docx
+++ b/Report/SC2002_SCED_Group4_Report.docx
@@ -3035,7 +3035,17 @@
         <w:t>Inheritance:</w:t>
       </w:r>
       <w:r>
-        <w:t xml:space="preserve"> Minimizes redundancy by creating a hierarchy where subclasses inherit common attributes and methods from parent classes. For example, the User class serves as the base for roles like </w:t>
+        <w:t xml:space="preserve"> Minimizes redundancy by creating a hierarchy where subclasses inherit common attributes and methods from parent classes. For example, the </w:t>
+      </w:r>
+      <w:r>
+        <w:rPr>
+          <w:i/>
+          <w:iCs/>
+        </w:rPr>
+        <w:t>User</w:t>
+      </w:r>
+      <w:r>
+        <w:t xml:space="preserve"> class serves as the base for roles like </w:t>
       </w:r>
       <w:r>
         <w:rPr>
@@ -12450,6 +12460,7 @@
   <w:style w:type="character" w:default="1" w:styleId="DefaultParagraphFont">
     <w:name w:val="Default Paragraph Font"/>
     <w:uiPriority w:val="1"/>
+    <w:semiHidden/>
     <w:unhideWhenUsed/>
   </w:style>
   <w:style w:type="table" w:default="1" w:styleId="TableNormal">

</xml_diff>